<commit_message>
updated LTspice a bit, added code for the mp3 player
</commit_message>
<xml_diff>
--- a/Ariela/components.docx
+++ b/Ariela/components.docx
@@ -167,6 +167,62 @@
             <w:tcW w:w="1974" w:type="dxa"/>
           </w:tcPr>
           <w:p>
+            <w:proofErr w:type="spellStart"/>
+            <w:r>
+              <w:t>OpAmp</w:t>
+            </w:r>
+            <w:proofErr w:type="spellEnd"/>
+          </w:p>
+        </w:tc>
+        <w:tc>
+          <w:tcPr>
+            <w:tcW w:w="1936" w:type="dxa"/>
+          </w:tcPr>
+          <w:p>
+            <w:r>
+              <w:t>LM7805</w:t>
+            </w:r>
+          </w:p>
+        </w:tc>
+        <w:tc>
+          <w:tcPr>
+            <w:tcW w:w="1107" w:type="dxa"/>
+          </w:tcPr>
+          <w:p>
+            <w:r>
+              <w:t>2</w:t>
+            </w:r>
+          </w:p>
+        </w:tc>
+        <w:tc>
+          <w:tcPr>
+            <w:tcW w:w="2092" w:type="dxa"/>
+          </w:tcPr>
+          <w:p>
+            <w:pPr>
+              <w:rPr>
+                <w:rStyle w:val="textlayer--absolute"/>
+                <w:rFonts w:ascii="Arial" w:hAnsi="Arial" w:cs="Arial"/>
+                <w:sz w:val="25"/>
+                <w:szCs w:val="25"/>
+                <w:shd w:val="clear" w:color="auto" w:fill="F2F2F2"/>
+              </w:rPr>
+            </w:pPr>
+          </w:p>
+        </w:tc>
+        <w:tc>
+          <w:tcPr>
+            <w:tcW w:w="1907" w:type="dxa"/>
+          </w:tcPr>
+          <w:p/>
+        </w:tc>
+      </w:tr>
+      <w:tr>
+        <w:tc>
+          <w:tcPr>
+            <w:tcW w:w="1974" w:type="dxa"/>
+          </w:tcPr>
+          <w:p>
             <w:r>
               <w:t>Standard Red LED</w:t>
             </w:r>
@@ -387,6 +443,26 @@
               <w:t>1</w:t>
             </w:r>
           </w:p>
+        </w:tc>
+      </w:tr>
+      <w:tr>
+        <w:tc>
+          <w:tcPr>
+            <w:tcW w:w="3910" w:type="dxa"/>
+            <w:gridSpan w:val="2"/>
+          </w:tcPr>
+          <w:p>
+            <w:r>
+              <w:t>MicroSD card</w:t>
+            </w:r>
+          </w:p>
+        </w:tc>
+        <w:tc>
+          <w:tcPr>
+            <w:tcW w:w="5106" w:type="dxa"/>
+            <w:gridSpan w:val="3"/>
+          </w:tcPr>
+          <w:p/>
         </w:tc>
       </w:tr>
     </w:tbl>

</xml_diff>